<commit_message>
The Battle of Neighborhoods_Report.docx
</commit_message>
<xml_diff>
--- a/Scripts/The Battle of Neighborhoods_Report.docx
+++ b/Scripts/The Battle of Neighborhoods_Report.docx
@@ -1053,152 +1053,8 @@
           <w:szCs w:val="18"/>
           <w:shd w:val="clear" w:color="auto" w:fill="FFFFFF"/>
         </w:rPr>
-        <w:t xml:space="preserve"> </w:t>
-      </w:r>
-      <w:proofErr w:type="spellStart"/>
-      <w:r>
-        <w:rPr>
-          <w:rFonts w:ascii="Bosch Office Sans" w:eastAsia="Calibri" w:hAnsi="Bosch Office Sans"/>
-          <w:color w:val="222222"/>
-          <w:sz w:val="18"/>
-          <w:szCs w:val="18"/>
-          <w:shd w:val="clear" w:color="auto" w:fill="FFFFFF"/>
-        </w:rPr>
-        <w:t>Dorobanți</w:t>
-      </w:r>
-      <w:proofErr w:type="spellEnd"/>
-      <w:r>
-        <w:rPr>
-          <w:rFonts w:ascii="Bosch Office Sans" w:eastAsia="Calibri" w:hAnsi="Bosch Office Sans"/>
-          <w:color w:val="222222"/>
-          <w:sz w:val="18"/>
-          <w:szCs w:val="18"/>
-          <w:shd w:val="clear" w:color="auto" w:fill="FFFFFF"/>
-        </w:rPr>
-        <w:t xml:space="preserve">, </w:t>
-      </w:r>
-      <w:proofErr w:type="spellStart"/>
-      <w:r>
-        <w:rPr>
-          <w:rFonts w:ascii="Bosch Office Sans" w:eastAsia="Calibri" w:hAnsi="Bosch Office Sans"/>
-          <w:color w:val="222222"/>
-          <w:sz w:val="18"/>
-          <w:szCs w:val="18"/>
-          <w:shd w:val="clear" w:color="auto" w:fill="FFFFFF"/>
-        </w:rPr>
-        <w:t>Băneasa</w:t>
-      </w:r>
-      <w:proofErr w:type="spellEnd"/>
-      <w:r>
-        <w:rPr>
-          <w:rFonts w:ascii="Bosch Office Sans" w:eastAsia="Calibri" w:hAnsi="Bosch Office Sans"/>
-          <w:color w:val="222222"/>
-          <w:sz w:val="18"/>
-          <w:szCs w:val="18"/>
-          <w:shd w:val="clear" w:color="auto" w:fill="FFFFFF"/>
-        </w:rPr>
-        <w:t xml:space="preserve">, </w:t>
-      </w:r>
-      <w:proofErr w:type="spellStart"/>
-      <w:r>
-        <w:rPr>
-          <w:rFonts w:ascii="Bosch Office Sans" w:eastAsia="Calibri" w:hAnsi="Bosch Office Sans"/>
-          <w:color w:val="222222"/>
-          <w:sz w:val="18"/>
-          <w:szCs w:val="18"/>
-          <w:shd w:val="clear" w:color="auto" w:fill="FFFFFF"/>
-        </w:rPr>
-        <w:t>Aviației</w:t>
-      </w:r>
-      <w:proofErr w:type="spellEnd"/>
-      <w:r>
-        <w:rPr>
-          <w:rFonts w:ascii="Bosch Office Sans" w:eastAsia="Calibri" w:hAnsi="Bosch Office Sans"/>
-          <w:color w:val="222222"/>
-          <w:sz w:val="18"/>
-          <w:szCs w:val="18"/>
-          <w:shd w:val="clear" w:color="auto" w:fill="FFFFFF"/>
-        </w:rPr>
-        <w:t xml:space="preserve">, </w:t>
-      </w:r>
-      <w:proofErr w:type="spellStart"/>
-      <w:r>
-        <w:rPr>
-          <w:rFonts w:ascii="Bosch Office Sans" w:eastAsia="Calibri" w:hAnsi="Bosch Office Sans"/>
-          <w:color w:val="222222"/>
-          <w:sz w:val="18"/>
-          <w:szCs w:val="18"/>
-          <w:shd w:val="clear" w:color="auto" w:fill="FFFFFF"/>
-        </w:rPr>
-        <w:t>Pipera</w:t>
-      </w:r>
-      <w:proofErr w:type="spellEnd"/>
-      <w:r>
-        <w:rPr>
-          <w:rFonts w:ascii="Bosch Office Sans" w:eastAsia="Calibri" w:hAnsi="Bosch Office Sans"/>
-          <w:color w:val="222222"/>
-          <w:sz w:val="18"/>
-          <w:szCs w:val="18"/>
-          <w:shd w:val="clear" w:color="auto" w:fill="FFFFFF"/>
-        </w:rPr>
-        <w:t xml:space="preserve">, </w:t>
-      </w:r>
-      <w:proofErr w:type="spellStart"/>
-      <w:r>
-        <w:rPr>
-          <w:rFonts w:ascii="Bosch Office Sans" w:eastAsia="Calibri" w:hAnsi="Bosch Office Sans"/>
-          <w:color w:val="222222"/>
-          <w:sz w:val="18"/>
-          <w:szCs w:val="18"/>
-          <w:shd w:val="clear" w:color="auto" w:fill="FFFFFF"/>
-        </w:rPr>
-        <w:t>Primăverii</w:t>
-      </w:r>
-      <w:proofErr w:type="spellEnd"/>
-      <w:r>
-        <w:rPr>
-          <w:rFonts w:ascii="Bosch Office Sans" w:eastAsia="Calibri" w:hAnsi="Bosch Office Sans"/>
-          <w:color w:val="222222"/>
-          <w:sz w:val="18"/>
-          <w:szCs w:val="18"/>
-          <w:shd w:val="clear" w:color="auto" w:fill="FFFFFF"/>
-        </w:rPr>
-        <w:t xml:space="preserve">, </w:t>
-      </w:r>
-      <w:proofErr w:type="spellStart"/>
-      <w:r>
-        <w:rPr>
-          <w:rFonts w:ascii="Bosch Office Sans" w:eastAsia="Calibri" w:hAnsi="Bosch Office Sans"/>
-          <w:color w:val="222222"/>
-          <w:sz w:val="18"/>
-          <w:szCs w:val="18"/>
-          <w:shd w:val="clear" w:color="auto" w:fill="FFFFFF"/>
-        </w:rPr>
-        <w:t>Dămăroaia</w:t>
-      </w:r>
-      <w:proofErr w:type="spellEnd"/>
-      <w:r>
-        <w:rPr>
-          <w:rFonts w:ascii="Bosch Office Sans" w:eastAsia="Calibri" w:hAnsi="Bosch Office Sans"/>
-          <w:color w:val="222222"/>
-          <w:sz w:val="18"/>
-          <w:szCs w:val="18"/>
-          <w:shd w:val="clear" w:color="auto" w:fill="FFFFFF"/>
-        </w:rPr>
-        <w:t xml:space="preserve">, </w:t>
-      </w:r>
-      <w:proofErr w:type="spellStart"/>
-      <w:r>
-        <w:rPr>
-          <w:rFonts w:ascii="Bosch Office Sans" w:eastAsia="Calibri" w:hAnsi="Bosch Office Sans"/>
-          <w:color w:val="222222"/>
-          <w:sz w:val="18"/>
-          <w:szCs w:val="18"/>
-          <w:shd w:val="clear" w:color="auto" w:fill="FFFFFF"/>
-        </w:rPr>
-        <w:t>Grivița</w:t>
-      </w:r>
-      <w:proofErr w:type="spellEnd"/>
+        <w:t xml:space="preserve"> Dorobanți, Băneasa, Aviației, Pipera, Primăverii, Dămăroaia, Grivița</w:t>
+      </w:r>
     </w:p>
     <w:p>
       <w:pPr>
@@ -1238,7 +1094,6 @@
         </w:rPr>
         <w:t xml:space="preserve">(population 357,338): </w:t>
       </w:r>
-      <w:proofErr w:type="spellStart"/>
       <w:r>
         <w:rPr>
           <w:rFonts w:ascii="Bosch Office Sans" w:eastAsia="Calibri" w:hAnsi="Bosch Office Sans"/>
@@ -1247,172 +1102,7 @@
           <w:szCs w:val="18"/>
           <w:shd w:val="clear" w:color="auto" w:fill="FFFFFF"/>
         </w:rPr>
-        <w:t>Pantelimon</w:t>
-      </w:r>
-      <w:proofErr w:type="spellEnd"/>
-      <w:r>
-        <w:rPr>
-          <w:rFonts w:ascii="Bosch Office Sans" w:eastAsia="Calibri" w:hAnsi="Bosch Office Sans"/>
-          <w:color w:val="222222"/>
-          <w:sz w:val="18"/>
-          <w:szCs w:val="18"/>
-          <w:shd w:val="clear" w:color="auto" w:fill="FFFFFF"/>
-        </w:rPr>
-        <w:t xml:space="preserve">, </w:t>
-      </w:r>
-      <w:proofErr w:type="spellStart"/>
-      <w:r>
-        <w:rPr>
-          <w:rFonts w:ascii="Bosch Office Sans" w:eastAsia="Calibri" w:hAnsi="Bosch Office Sans"/>
-          <w:color w:val="222222"/>
-          <w:sz w:val="18"/>
-          <w:szCs w:val="18"/>
-          <w:shd w:val="clear" w:color="auto" w:fill="FFFFFF"/>
-        </w:rPr>
-        <w:t>Colentina</w:t>
-      </w:r>
-      <w:proofErr w:type="spellEnd"/>
-      <w:r>
-        <w:rPr>
-          <w:rFonts w:ascii="Bosch Office Sans" w:eastAsia="Calibri" w:hAnsi="Bosch Office Sans"/>
-          <w:color w:val="222222"/>
-          <w:sz w:val="18"/>
-          <w:szCs w:val="18"/>
-          <w:shd w:val="clear" w:color="auto" w:fill="FFFFFF"/>
-        </w:rPr>
-        <w:t xml:space="preserve">, </w:t>
-      </w:r>
-      <w:proofErr w:type="spellStart"/>
-      <w:r>
-        <w:rPr>
-          <w:rFonts w:ascii="Bosch Office Sans" w:eastAsia="Calibri" w:hAnsi="Bosch Office Sans"/>
-          <w:color w:val="222222"/>
-          <w:sz w:val="18"/>
-          <w:szCs w:val="18"/>
-          <w:shd w:val="clear" w:color="auto" w:fill="FFFFFF"/>
-        </w:rPr>
-        <w:t>Iancului</w:t>
-      </w:r>
-      <w:proofErr w:type="spellEnd"/>
-      <w:r>
-        <w:rPr>
-          <w:rFonts w:ascii="Bosch Office Sans" w:eastAsia="Calibri" w:hAnsi="Bosch Office Sans"/>
-          <w:color w:val="222222"/>
-          <w:sz w:val="18"/>
-          <w:szCs w:val="18"/>
-          <w:shd w:val="clear" w:color="auto" w:fill="FFFFFF"/>
-        </w:rPr>
-        <w:t xml:space="preserve">, </w:t>
-      </w:r>
-      <w:proofErr w:type="spellStart"/>
-      <w:r>
-        <w:rPr>
-          <w:rFonts w:ascii="Bosch Office Sans" w:eastAsia="Calibri" w:hAnsi="Bosch Office Sans"/>
-          <w:color w:val="222222"/>
-          <w:sz w:val="18"/>
-          <w:szCs w:val="18"/>
-          <w:shd w:val="clear" w:color="auto" w:fill="FFFFFF"/>
-        </w:rPr>
-        <w:t>Tei</w:t>
-      </w:r>
-      <w:proofErr w:type="spellEnd"/>
-      <w:r>
-        <w:rPr>
-          <w:rFonts w:ascii="Bosch Office Sans" w:eastAsia="Calibri" w:hAnsi="Bosch Office Sans"/>
-          <w:color w:val="222222"/>
-          <w:sz w:val="18"/>
-          <w:szCs w:val="18"/>
-          <w:shd w:val="clear" w:color="auto" w:fill="FFFFFF"/>
-        </w:rPr>
-        <w:t xml:space="preserve">, </w:t>
-      </w:r>
-      <w:proofErr w:type="spellStart"/>
-      <w:r>
-        <w:rPr>
-          <w:rFonts w:ascii="Bosch Office Sans" w:eastAsia="Calibri" w:hAnsi="Bosch Office Sans"/>
-          <w:color w:val="222222"/>
-          <w:sz w:val="18"/>
-          <w:szCs w:val="18"/>
-          <w:shd w:val="clear" w:color="auto" w:fill="FFFFFF"/>
-        </w:rPr>
-        <w:t>Floreasca</w:t>
-      </w:r>
-      <w:proofErr w:type="spellEnd"/>
-      <w:r>
-        <w:rPr>
-          <w:rFonts w:ascii="Bosch Office Sans" w:eastAsia="Calibri" w:hAnsi="Bosch Office Sans"/>
-          <w:color w:val="222222"/>
-          <w:sz w:val="18"/>
-          <w:szCs w:val="18"/>
-          <w:shd w:val="clear" w:color="auto" w:fill="FFFFFF"/>
-        </w:rPr>
-        <w:t xml:space="preserve">, </w:t>
-      </w:r>
-      <w:proofErr w:type="spellStart"/>
-      <w:r>
-        <w:rPr>
-          <w:rFonts w:ascii="Bosch Office Sans" w:eastAsia="Calibri" w:hAnsi="Bosch Office Sans"/>
-          <w:color w:val="222222"/>
-          <w:sz w:val="18"/>
-          <w:szCs w:val="18"/>
-          <w:shd w:val="clear" w:color="auto" w:fill="FFFFFF"/>
-        </w:rPr>
-        <w:t>Moșilor</w:t>
-      </w:r>
-      <w:proofErr w:type="spellEnd"/>
-      <w:r>
-        <w:rPr>
-          <w:rFonts w:ascii="Bosch Office Sans" w:eastAsia="Calibri" w:hAnsi="Bosch Office Sans"/>
-          <w:color w:val="222222"/>
-          <w:sz w:val="18"/>
-          <w:szCs w:val="18"/>
-          <w:shd w:val="clear" w:color="auto" w:fill="FFFFFF"/>
-        </w:rPr>
-        <w:t xml:space="preserve">, </w:t>
-      </w:r>
-      <w:proofErr w:type="spellStart"/>
-      <w:r>
-        <w:rPr>
-          <w:rFonts w:ascii="Bosch Office Sans" w:eastAsia="Calibri" w:hAnsi="Bosch Office Sans"/>
-          <w:color w:val="222222"/>
-          <w:sz w:val="18"/>
-          <w:szCs w:val="18"/>
-          <w:shd w:val="clear" w:color="auto" w:fill="FFFFFF"/>
-        </w:rPr>
-        <w:t>Obor</w:t>
-      </w:r>
-      <w:proofErr w:type="spellEnd"/>
-      <w:r>
-        <w:rPr>
-          <w:rFonts w:ascii="Bosch Office Sans" w:eastAsia="Calibri" w:hAnsi="Bosch Office Sans"/>
-          <w:color w:val="222222"/>
-          <w:sz w:val="18"/>
-          <w:szCs w:val="18"/>
-          <w:shd w:val="clear" w:color="auto" w:fill="FFFFFF"/>
-        </w:rPr>
-        <w:t xml:space="preserve">, </w:t>
-      </w:r>
-      <w:proofErr w:type="spellStart"/>
-      <w:r>
-        <w:rPr>
-          <w:rFonts w:ascii="Bosch Office Sans" w:eastAsia="Calibri" w:hAnsi="Bosch Office Sans"/>
-          <w:color w:val="222222"/>
-          <w:sz w:val="18"/>
-          <w:szCs w:val="18"/>
-          <w:shd w:val="clear" w:color="auto" w:fill="FFFFFF"/>
-        </w:rPr>
-        <w:t>Fundeni</w:t>
-      </w:r>
-      <w:proofErr w:type="spellEnd"/>
-      <w:r>
-        <w:rPr>
-          <w:rFonts w:ascii="Bosch Office Sans" w:eastAsia="Calibri" w:hAnsi="Bosch Office Sans"/>
-          <w:color w:val="222222"/>
-          <w:sz w:val="18"/>
-          <w:szCs w:val="18"/>
-          <w:shd w:val="clear" w:color="auto" w:fill="FFFFFF"/>
-        </w:rPr>
-        <w:t xml:space="preserve">, </w:t>
+        <w:t xml:space="preserve">Pantelimon, Colentina, Iancului, Tei, Floreasca, Moșilor, Obor, Fundeni, </w:t>
       </w:r>
     </w:p>
     <w:p>
@@ -1461,108 +1151,8 @@
           <w:szCs w:val="18"/>
           <w:shd w:val="clear" w:color="auto" w:fill="FFFFFF"/>
         </w:rPr>
-        <w:t xml:space="preserve"> </w:t>
-      </w:r>
-      <w:proofErr w:type="spellStart"/>
-      <w:r>
-        <w:rPr>
-          <w:rFonts w:ascii="Bosch Office Sans" w:eastAsia="Calibri" w:hAnsi="Bosch Office Sans"/>
-          <w:color w:val="222222"/>
-          <w:sz w:val="18"/>
-          <w:szCs w:val="18"/>
-          <w:shd w:val="clear" w:color="auto" w:fill="FFFFFF"/>
-        </w:rPr>
-        <w:t>Vitan</w:t>
-      </w:r>
-      <w:proofErr w:type="spellEnd"/>
-      <w:r>
-        <w:rPr>
-          <w:rFonts w:ascii="Bosch Office Sans" w:eastAsia="Calibri" w:hAnsi="Bosch Office Sans"/>
-          <w:color w:val="222222"/>
-          <w:sz w:val="18"/>
-          <w:szCs w:val="18"/>
-          <w:shd w:val="clear" w:color="auto" w:fill="FFFFFF"/>
-        </w:rPr>
-        <w:t xml:space="preserve">, </w:t>
-      </w:r>
-      <w:proofErr w:type="spellStart"/>
-      <w:r>
-        <w:rPr>
-          <w:rFonts w:ascii="Bosch Office Sans" w:eastAsia="Calibri" w:hAnsi="Bosch Office Sans"/>
-          <w:color w:val="222222"/>
-          <w:sz w:val="18"/>
-          <w:szCs w:val="18"/>
-          <w:shd w:val="clear" w:color="auto" w:fill="FFFFFF"/>
-        </w:rPr>
-        <w:t>Dudești</w:t>
-      </w:r>
-      <w:proofErr w:type="spellEnd"/>
-      <w:r>
-        <w:rPr>
-          <w:rFonts w:ascii="Bosch Office Sans" w:eastAsia="Calibri" w:hAnsi="Bosch Office Sans"/>
-          <w:color w:val="222222"/>
-          <w:sz w:val="18"/>
-          <w:szCs w:val="18"/>
-          <w:shd w:val="clear" w:color="auto" w:fill="FFFFFF"/>
-        </w:rPr>
-        <w:t xml:space="preserve">, Titan, </w:t>
-      </w:r>
-      <w:proofErr w:type="spellStart"/>
-      <w:r>
-        <w:rPr>
-          <w:rFonts w:ascii="Bosch Office Sans" w:eastAsia="Calibri" w:hAnsi="Bosch Office Sans"/>
-          <w:color w:val="222222"/>
-          <w:sz w:val="18"/>
-          <w:szCs w:val="18"/>
-          <w:shd w:val="clear" w:color="auto" w:fill="FFFFFF"/>
-        </w:rPr>
-        <w:t>Centrul</w:t>
-      </w:r>
-      <w:proofErr w:type="spellEnd"/>
-      <w:r>
-        <w:rPr>
-          <w:rFonts w:ascii="Bosch Office Sans" w:eastAsia="Calibri" w:hAnsi="Bosch Office Sans"/>
-          <w:color w:val="222222"/>
-          <w:sz w:val="18"/>
-          <w:szCs w:val="18"/>
-          <w:shd w:val="clear" w:color="auto" w:fill="FFFFFF"/>
-        </w:rPr>
-        <w:t xml:space="preserve"> Civic, </w:t>
-      </w:r>
-      <w:proofErr w:type="spellStart"/>
-      <w:r>
-        <w:rPr>
-          <w:rFonts w:ascii="Bosch Office Sans" w:eastAsia="Calibri" w:hAnsi="Bosch Office Sans"/>
-          <w:color w:val="222222"/>
-          <w:sz w:val="18"/>
-          <w:szCs w:val="18"/>
-          <w:shd w:val="clear" w:color="auto" w:fill="FFFFFF"/>
-        </w:rPr>
-        <w:t>Dristor</w:t>
-      </w:r>
-      <w:proofErr w:type="spellEnd"/>
-      <w:r>
-        <w:rPr>
-          <w:rFonts w:ascii="Bosch Office Sans" w:eastAsia="Calibri" w:hAnsi="Bosch Office Sans"/>
-          <w:color w:val="222222"/>
-          <w:sz w:val="18"/>
-          <w:szCs w:val="18"/>
-          <w:shd w:val="clear" w:color="auto" w:fill="FFFFFF"/>
-        </w:rPr>
-        <w:t xml:space="preserve">, </w:t>
-      </w:r>
-      <w:proofErr w:type="spellStart"/>
-      <w:r>
-        <w:rPr>
-          <w:rFonts w:ascii="Bosch Office Sans" w:eastAsia="Calibri" w:hAnsi="Bosch Office Sans"/>
-          <w:color w:val="222222"/>
-          <w:sz w:val="18"/>
-          <w:szCs w:val="18"/>
-          <w:shd w:val="clear" w:color="auto" w:fill="FFFFFF"/>
-        </w:rPr>
-        <w:t>Lipscani</w:t>
-      </w:r>
-      <w:proofErr w:type="spellEnd"/>
+        <w:t xml:space="preserve"> Vitan, Dudești, Titan, Centrul Civic, Dristor, Lipscani</w:t>
+      </w:r>
     </w:p>
     <w:p>
       <w:pPr>
@@ -1602,7 +1192,6 @@
         </w:rPr>
         <w:t xml:space="preserve">(population 300,331): </w:t>
       </w:r>
-      <w:proofErr w:type="spellStart"/>
       <w:r>
         <w:rPr>
           <w:rFonts w:ascii="Bosch Office Sans" w:eastAsia="Calibri" w:hAnsi="Bosch Office Sans"/>
@@ -1611,9 +1200,9 @@
           <w:szCs w:val="18"/>
           <w:shd w:val="clear" w:color="auto" w:fill="FFFFFF"/>
         </w:rPr>
-        <w:t>Berceni</w:t>
-      </w:r>
-      <w:proofErr w:type="spellEnd"/>
+        <w:t xml:space="preserve">Berceni, </w:t>
+      </w:r>
+      <w:proofErr w:type="gramStart"/>
       <w:r>
         <w:rPr>
           <w:rFonts w:ascii="Bosch Office Sans" w:eastAsia="Calibri" w:hAnsi="Bosch Office Sans"/>
@@ -1622,10 +1211,9 @@
           <w:szCs w:val="18"/>
           <w:shd w:val="clear" w:color="auto" w:fill="FFFFFF"/>
         </w:rPr>
-        <w:t xml:space="preserve">, </w:t>
-      </w:r>
-      <w:proofErr w:type="spellStart"/>
-      <w:proofErr w:type="gramStart"/>
+        <w:t>Olteniței,  Progresul</w:t>
+      </w:r>
+      <w:proofErr w:type="gramEnd"/>
       <w:r>
         <w:rPr>
           <w:rFonts w:ascii="Bosch Office Sans" w:eastAsia="Calibri" w:hAnsi="Bosch Office Sans"/>
@@ -1634,76 +1222,8 @@
           <w:szCs w:val="18"/>
           <w:shd w:val="clear" w:color="auto" w:fill="FFFFFF"/>
         </w:rPr>
-        <w:t>Olteniței</w:t>
-      </w:r>
-      <w:proofErr w:type="spellEnd"/>
-      <w:r>
-        <w:rPr>
-          <w:rFonts w:ascii="Bosch Office Sans" w:eastAsia="Calibri" w:hAnsi="Bosch Office Sans"/>
-          <w:color w:val="222222"/>
-          <w:sz w:val="18"/>
-          <w:szCs w:val="18"/>
-          <w:shd w:val="clear" w:color="auto" w:fill="FFFFFF"/>
-        </w:rPr>
-        <w:t xml:space="preserve">,  </w:t>
-      </w:r>
-      <w:proofErr w:type="spellStart"/>
-      <w:r>
-        <w:rPr>
-          <w:rFonts w:ascii="Bosch Office Sans" w:eastAsia="Calibri" w:hAnsi="Bosch Office Sans"/>
-          <w:color w:val="222222"/>
-          <w:sz w:val="18"/>
-          <w:szCs w:val="18"/>
-          <w:shd w:val="clear" w:color="auto" w:fill="FFFFFF"/>
-        </w:rPr>
-        <w:t>Progresul</w:t>
-      </w:r>
-      <w:proofErr w:type="spellEnd"/>
-      <w:proofErr w:type="gramEnd"/>
-      <w:r>
-        <w:rPr>
-          <w:rFonts w:ascii="Bosch Office Sans" w:eastAsia="Calibri" w:hAnsi="Bosch Office Sans"/>
-          <w:color w:val="222222"/>
-          <w:sz w:val="18"/>
-          <w:szCs w:val="18"/>
-          <w:shd w:val="clear" w:color="auto" w:fill="FFFFFF"/>
-        </w:rPr>
-        <w:t xml:space="preserve">, </w:t>
-      </w:r>
-      <w:proofErr w:type="spellStart"/>
-      <w:r>
-        <w:rPr>
-          <w:rFonts w:ascii="Bosch Office Sans" w:eastAsia="Calibri" w:hAnsi="Bosch Office Sans"/>
-          <w:color w:val="222222"/>
-          <w:sz w:val="18"/>
-          <w:szCs w:val="18"/>
-          <w:shd w:val="clear" w:color="auto" w:fill="FFFFFF"/>
-        </w:rPr>
-        <w:t>Văcărești</w:t>
-      </w:r>
-      <w:proofErr w:type="spellEnd"/>
-      <w:r>
-        <w:rPr>
-          <w:rFonts w:ascii="Bosch Office Sans" w:eastAsia="Calibri" w:hAnsi="Bosch Office Sans"/>
-          <w:color w:val="222222"/>
-          <w:sz w:val="18"/>
-          <w:szCs w:val="18"/>
-          <w:shd w:val="clear" w:color="auto" w:fill="FFFFFF"/>
-        </w:rPr>
-        <w:t xml:space="preserve">, </w:t>
-      </w:r>
-      <w:proofErr w:type="spellStart"/>
-      <w:r>
-        <w:rPr>
-          <w:rFonts w:ascii="Bosch Office Sans" w:eastAsia="Calibri" w:hAnsi="Bosch Office Sans"/>
-          <w:color w:val="222222"/>
-          <w:sz w:val="18"/>
-          <w:szCs w:val="18"/>
-          <w:shd w:val="clear" w:color="auto" w:fill="FFFFFF"/>
-        </w:rPr>
-        <w:t>Tineretului</w:t>
-      </w:r>
-      <w:proofErr w:type="spellEnd"/>
+        <w:t>, Văcărești, Tineretului</w:t>
+      </w:r>
     </w:p>
     <w:p>
       <w:pPr>
@@ -1743,7 +1263,6 @@
         </w:rPr>
         <w:t xml:space="preserve">(population 288,690): </w:t>
       </w:r>
-      <w:proofErr w:type="spellStart"/>
       <w:r>
         <w:rPr>
           <w:rFonts w:ascii="Bosch Office Sans" w:eastAsia="Calibri" w:hAnsi="Bosch Office Sans"/>
@@ -1752,119 +1271,8 @@
           <w:szCs w:val="18"/>
           <w:shd w:val="clear" w:color="auto" w:fill="FFFFFF"/>
         </w:rPr>
-        <w:t>Rahova</w:t>
-      </w:r>
-      <w:proofErr w:type="spellEnd"/>
-      <w:r>
-        <w:rPr>
-          <w:rFonts w:ascii="Bosch Office Sans" w:eastAsia="Calibri" w:hAnsi="Bosch Office Sans"/>
-          <w:color w:val="222222"/>
-          <w:sz w:val="18"/>
-          <w:szCs w:val="18"/>
-          <w:shd w:val="clear" w:color="auto" w:fill="FFFFFF"/>
-        </w:rPr>
-        <w:t xml:space="preserve">, </w:t>
-      </w:r>
-      <w:proofErr w:type="spellStart"/>
-      <w:r>
-        <w:rPr>
-          <w:rFonts w:ascii="Bosch Office Sans" w:eastAsia="Calibri" w:hAnsi="Bosch Office Sans"/>
-          <w:color w:val="222222"/>
-          <w:sz w:val="18"/>
-          <w:szCs w:val="18"/>
-          <w:shd w:val="clear" w:color="auto" w:fill="FFFFFF"/>
-        </w:rPr>
-        <w:t>Ferentari</w:t>
-      </w:r>
-      <w:proofErr w:type="spellEnd"/>
-      <w:r>
-        <w:rPr>
-          <w:rFonts w:ascii="Bosch Office Sans" w:eastAsia="Calibri" w:hAnsi="Bosch Office Sans"/>
-          <w:color w:val="222222"/>
-          <w:sz w:val="18"/>
-          <w:szCs w:val="18"/>
-          <w:shd w:val="clear" w:color="auto" w:fill="FFFFFF"/>
-        </w:rPr>
-        <w:t xml:space="preserve">, </w:t>
-      </w:r>
-      <w:proofErr w:type="spellStart"/>
-      <w:r>
-        <w:rPr>
-          <w:rFonts w:ascii="Bosch Office Sans" w:eastAsia="Calibri" w:hAnsi="Bosch Office Sans"/>
-          <w:color w:val="222222"/>
-          <w:sz w:val="18"/>
-          <w:szCs w:val="18"/>
-          <w:shd w:val="clear" w:color="auto" w:fill="FFFFFF"/>
-        </w:rPr>
-        <w:t>Giurgiului</w:t>
-      </w:r>
-      <w:proofErr w:type="spellEnd"/>
-      <w:r>
-        <w:rPr>
-          <w:rFonts w:ascii="Bosch Office Sans" w:eastAsia="Calibri" w:hAnsi="Bosch Office Sans"/>
-          <w:color w:val="222222"/>
-          <w:sz w:val="18"/>
-          <w:szCs w:val="18"/>
-          <w:shd w:val="clear" w:color="auto" w:fill="FFFFFF"/>
-        </w:rPr>
-        <w:t xml:space="preserve">, Cotroceni, 13 </w:t>
-      </w:r>
-      <w:proofErr w:type="spellStart"/>
-      <w:r>
-        <w:rPr>
-          <w:rFonts w:ascii="Bosch Office Sans" w:eastAsia="Calibri" w:hAnsi="Bosch Office Sans"/>
-          <w:color w:val="222222"/>
-          <w:sz w:val="18"/>
-          <w:szCs w:val="18"/>
-          <w:shd w:val="clear" w:color="auto" w:fill="FFFFFF"/>
-        </w:rPr>
-        <w:t>Septembrie</w:t>
-      </w:r>
-      <w:proofErr w:type="spellEnd"/>
-      <w:r>
-        <w:rPr>
-          <w:rFonts w:ascii="Bosch Office Sans" w:eastAsia="Calibri" w:hAnsi="Bosch Office Sans"/>
-          <w:color w:val="222222"/>
-          <w:sz w:val="18"/>
-          <w:szCs w:val="18"/>
-          <w:shd w:val="clear" w:color="auto" w:fill="FFFFFF"/>
-        </w:rPr>
-        <w:t xml:space="preserve">, </w:t>
-      </w:r>
-      <w:proofErr w:type="spellStart"/>
-      <w:r>
-        <w:rPr>
-          <w:rFonts w:ascii="Bosch Office Sans" w:eastAsia="Calibri" w:hAnsi="Bosch Office Sans"/>
-          <w:color w:val="222222"/>
-          <w:sz w:val="18"/>
-          <w:szCs w:val="18"/>
-          <w:shd w:val="clear" w:color="auto" w:fill="FFFFFF"/>
-        </w:rPr>
-        <w:t>Dealul</w:t>
-      </w:r>
-      <w:proofErr w:type="spellEnd"/>
-      <w:r>
-        <w:rPr>
-          <w:rFonts w:ascii="Bosch Office Sans" w:eastAsia="Calibri" w:hAnsi="Bosch Office Sans"/>
-          <w:color w:val="222222"/>
-          <w:sz w:val="18"/>
-          <w:szCs w:val="18"/>
-          <w:shd w:val="clear" w:color="auto" w:fill="FFFFFF"/>
-        </w:rPr>
-        <w:t xml:space="preserve"> </w:t>
-      </w:r>
-      <w:proofErr w:type="spellStart"/>
-      <w:r>
-        <w:rPr>
-          <w:rFonts w:ascii="Bosch Office Sans" w:eastAsia="Calibri" w:hAnsi="Bosch Office Sans"/>
-          <w:color w:val="222222"/>
-          <w:sz w:val="18"/>
-          <w:szCs w:val="18"/>
-          <w:shd w:val="clear" w:color="auto" w:fill="FFFFFF"/>
-        </w:rPr>
-        <w:t>Spirii</w:t>
-      </w:r>
-      <w:proofErr w:type="spellEnd"/>
+        <w:t>Rahova, Ferentari, Giurgiului, Cotroceni, 13 Septembrie, Dealul Spirii</w:t>
+      </w:r>
     </w:p>
     <w:p>
       <w:pPr>
@@ -1904,7 +1312,6 @@
         </w:rPr>
         <w:t xml:space="preserve">(population 371,060): </w:t>
       </w:r>
-      <w:proofErr w:type="spellStart"/>
       <w:r>
         <w:rPr>
           <w:rFonts w:ascii="Bosch Office Sans" w:eastAsia="Calibri" w:hAnsi="Bosch Office Sans"/>
@@ -1913,9 +1320,9 @@
           <w:szCs w:val="18"/>
           <w:shd w:val="clear" w:color="auto" w:fill="FFFFFF"/>
         </w:rPr>
-        <w:t>Giulești</w:t>
-      </w:r>
-      <w:proofErr w:type="spellEnd"/>
+        <w:t xml:space="preserve">Giulești, Crângași, Drumul Taberei, Militari, </w:t>
+      </w:r>
+      <w:proofErr w:type="gramStart"/>
       <w:r>
         <w:rPr>
           <w:rFonts w:ascii="Bosch Office Sans" w:eastAsia="Calibri" w:hAnsi="Bosch Office Sans"/>
@@ -1924,9 +1331,9 @@
           <w:szCs w:val="18"/>
           <w:shd w:val="clear" w:color="auto" w:fill="FFFFFF"/>
         </w:rPr>
-        <w:t xml:space="preserve">, </w:t>
-      </w:r>
-      <w:proofErr w:type="spellStart"/>
+        <w:t>Grozăvești(</w:t>
+      </w:r>
+      <w:proofErr w:type="gramEnd"/>
       <w:r>
         <w:rPr>
           <w:rFonts w:ascii="Bosch Office Sans" w:eastAsia="Calibri" w:hAnsi="Bosch Office Sans"/>
@@ -1935,131 +1342,8 @@
           <w:szCs w:val="18"/>
           <w:shd w:val="clear" w:color="auto" w:fill="FFFFFF"/>
         </w:rPr>
-        <w:t>Crângași</w:t>
-      </w:r>
-      <w:proofErr w:type="spellEnd"/>
-      <w:r>
-        <w:rPr>
-          <w:rFonts w:ascii="Bosch Office Sans" w:eastAsia="Calibri" w:hAnsi="Bosch Office Sans"/>
-          <w:color w:val="222222"/>
-          <w:sz w:val="18"/>
-          <w:szCs w:val="18"/>
-          <w:shd w:val="clear" w:color="auto" w:fill="FFFFFF"/>
-        </w:rPr>
-        <w:t xml:space="preserve">, </w:t>
-      </w:r>
-      <w:proofErr w:type="spellStart"/>
-      <w:r>
-        <w:rPr>
-          <w:rFonts w:ascii="Bosch Office Sans" w:eastAsia="Calibri" w:hAnsi="Bosch Office Sans"/>
-          <w:color w:val="222222"/>
-          <w:sz w:val="18"/>
-          <w:szCs w:val="18"/>
-          <w:shd w:val="clear" w:color="auto" w:fill="FFFFFF"/>
-        </w:rPr>
-        <w:t>Drumul</w:t>
-      </w:r>
-      <w:proofErr w:type="spellEnd"/>
-      <w:r>
-        <w:rPr>
-          <w:rFonts w:ascii="Bosch Office Sans" w:eastAsia="Calibri" w:hAnsi="Bosch Office Sans"/>
-          <w:color w:val="222222"/>
-          <w:sz w:val="18"/>
-          <w:szCs w:val="18"/>
-          <w:shd w:val="clear" w:color="auto" w:fill="FFFFFF"/>
-        </w:rPr>
-        <w:t xml:space="preserve"> </w:t>
-      </w:r>
-      <w:proofErr w:type="spellStart"/>
-      <w:r>
-        <w:rPr>
-          <w:rFonts w:ascii="Bosch Office Sans" w:eastAsia="Calibri" w:hAnsi="Bosch Office Sans"/>
-          <w:color w:val="222222"/>
-          <w:sz w:val="18"/>
-          <w:szCs w:val="18"/>
-          <w:shd w:val="clear" w:color="auto" w:fill="FFFFFF"/>
-        </w:rPr>
-        <w:t>Taberei</w:t>
-      </w:r>
-      <w:proofErr w:type="spellEnd"/>
-      <w:r>
-        <w:rPr>
-          <w:rFonts w:ascii="Bosch Office Sans" w:eastAsia="Calibri" w:hAnsi="Bosch Office Sans"/>
-          <w:color w:val="222222"/>
-          <w:sz w:val="18"/>
-          <w:szCs w:val="18"/>
-          <w:shd w:val="clear" w:color="auto" w:fill="FFFFFF"/>
-        </w:rPr>
-        <w:t xml:space="preserve">, </w:t>
-      </w:r>
-      <w:proofErr w:type="spellStart"/>
-      <w:r>
-        <w:rPr>
-          <w:rFonts w:ascii="Bosch Office Sans" w:eastAsia="Calibri" w:hAnsi="Bosch Office Sans"/>
-          <w:color w:val="222222"/>
-          <w:sz w:val="18"/>
-          <w:szCs w:val="18"/>
-          <w:shd w:val="clear" w:color="auto" w:fill="FFFFFF"/>
-        </w:rPr>
-        <w:t>Militari</w:t>
-      </w:r>
-      <w:proofErr w:type="spellEnd"/>
-      <w:r>
-        <w:rPr>
-          <w:rFonts w:ascii="Bosch Office Sans" w:eastAsia="Calibri" w:hAnsi="Bosch Office Sans"/>
-          <w:color w:val="222222"/>
-          <w:sz w:val="18"/>
-          <w:szCs w:val="18"/>
-          <w:shd w:val="clear" w:color="auto" w:fill="FFFFFF"/>
-        </w:rPr>
-        <w:t xml:space="preserve">, </w:t>
-      </w:r>
-      <w:proofErr w:type="spellStart"/>
-      <w:proofErr w:type="gramStart"/>
-      <w:r>
-        <w:rPr>
-          <w:rFonts w:ascii="Bosch Office Sans" w:eastAsia="Calibri" w:hAnsi="Bosch Office Sans"/>
-          <w:color w:val="222222"/>
-          <w:sz w:val="18"/>
-          <w:szCs w:val="18"/>
-          <w:shd w:val="clear" w:color="auto" w:fill="FFFFFF"/>
-        </w:rPr>
-        <w:t>Grozăvești</w:t>
-      </w:r>
-      <w:proofErr w:type="spellEnd"/>
-      <w:r>
-        <w:rPr>
-          <w:rFonts w:ascii="Bosch Office Sans" w:eastAsia="Calibri" w:hAnsi="Bosch Office Sans"/>
-          <w:color w:val="222222"/>
-          <w:sz w:val="18"/>
-          <w:szCs w:val="18"/>
-          <w:shd w:val="clear" w:color="auto" w:fill="FFFFFF"/>
-        </w:rPr>
-        <w:t>(</w:t>
-      </w:r>
-      <w:proofErr w:type="gramEnd"/>
-      <w:r>
-        <w:rPr>
-          <w:rFonts w:ascii="Bosch Office Sans" w:eastAsia="Calibri" w:hAnsi="Bosch Office Sans"/>
-          <w:color w:val="222222"/>
-          <w:sz w:val="18"/>
-          <w:szCs w:val="18"/>
-          <w:shd w:val="clear" w:color="auto" w:fill="FFFFFF"/>
-        </w:rPr>
-        <w:t xml:space="preserve">Regie), </w:t>
-      </w:r>
-      <w:proofErr w:type="spellStart"/>
-      <w:r>
-        <w:rPr>
-          <w:rFonts w:ascii="Bosch Office Sans" w:eastAsia="Calibri" w:hAnsi="Bosch Office Sans"/>
-          <w:color w:val="222222"/>
-          <w:sz w:val="18"/>
-          <w:szCs w:val="18"/>
-          <w:shd w:val="clear" w:color="auto" w:fill="FFFFFF"/>
-        </w:rPr>
-        <w:t>Ghencea</w:t>
-      </w:r>
-      <w:proofErr w:type="spellEnd"/>
+        <w:t>Regie), Ghencea</w:t>
+      </w:r>
     </w:p>
     <w:p>
       <w:pPr>
@@ -2952,6 +2236,7 @@
       <w:r>
         <w:rPr>
           <w:rFonts w:ascii="Bosch Office Sans" w:eastAsia="Times New Roman" w:hAnsi="Bosch Office Sans" w:cs="Times New Roman"/>
+          <w:noProof/>
           <w:color w:val="000000"/>
           <w:sz w:val="24"/>
           <w:szCs w:val="24"/>
@@ -3332,6 +2617,7 @@
       <w:r>
         <w:rPr>
           <w:rFonts w:ascii="Bosch Office Sans" w:hAnsi="Bosch Office Sans"/>
+          <w:noProof/>
         </w:rPr>
         <w:drawing>
           <wp:inline distT="0" distB="0" distL="0" distR="0" wp14:anchorId="5C0053F7" wp14:editId="3147A7C0">
@@ -3437,6 +2723,7 @@
       <w:r>
         <w:rPr>
           <w:rFonts w:ascii="Bosch Office Sans" w:hAnsi="Bosch Office Sans" w:cs="Times New Roman"/>
+          <w:noProof/>
         </w:rPr>
         <w:drawing>
           <wp:anchor distT="0" distB="0" distL="114300" distR="114300" simplePos="0" relativeHeight="251653632" behindDoc="0" locked="0" layoutInCell="1" allowOverlap="1" wp14:anchorId="26B2C35E" wp14:editId="681A5E5D">
@@ -3622,6 +2909,7 @@
       <w:r>
         <w:rPr>
           <w:rFonts w:ascii="Bosch Office Sans" w:hAnsi="Bosch Office Sans" w:cs="Times New Roman"/>
+          <w:noProof/>
         </w:rPr>
         <w:lastRenderedPageBreak/>
         <w:drawing>
@@ -3684,21 +2972,7 @@
         <w:rPr>
           <w:rFonts w:ascii="Bosch Office Sans" w:hAnsi="Bosch Office Sans" w:cs="Times New Roman"/>
         </w:rPr>
-        <w:t xml:space="preserve">sed foursquare to get restaurant ratings by using </w:t>
-      </w:r>
-      <w:proofErr w:type="spellStart"/>
-      <w:r>
-        <w:rPr>
-          <w:rFonts w:ascii="Bosch Office Sans" w:hAnsi="Bosch Office Sans" w:cs="Times New Roman"/>
-        </w:rPr>
-        <w:t>venuid</w:t>
-      </w:r>
-      <w:proofErr w:type="spellEnd"/>
-      <w:r>
-        <w:rPr>
-          <w:rFonts w:ascii="Bosch Office Sans" w:hAnsi="Bosch Office Sans" w:cs="Times New Roman"/>
-        </w:rPr>
-        <w:t xml:space="preserve"> and merged with venue data </w:t>
+        <w:t xml:space="preserve">sed foursquare to get restaurant ratings by using venuid and merged with venue data </w:t>
       </w:r>
     </w:p>
     <w:p>
@@ -3738,6 +3012,7 @@
       <w:r>
         <w:rPr>
           <w:rFonts w:ascii="Bosch Office Sans" w:hAnsi="Bosch Office Sans" w:cs="Times New Roman"/>
+          <w:noProof/>
         </w:rPr>
         <w:drawing>
           <wp:anchor distT="0" distB="0" distL="114300" distR="114300" simplePos="0" relativeHeight="251666944" behindDoc="0" locked="0" layoutInCell="1" allowOverlap="1" wp14:anchorId="088091D8" wp14:editId="11585EF9">
@@ -3797,6 +3072,7 @@
       <w:r>
         <w:rPr>
           <w:rFonts w:ascii="Bosch Office Sans" w:hAnsi="Bosch Office Sans" w:cs="Times New Roman"/>
+          <w:noProof/>
         </w:rPr>
         <w:drawing>
           <wp:anchor distT="0" distB="0" distL="114300" distR="114300" simplePos="0" relativeHeight="251673088" behindDoc="0" locked="0" layoutInCell="1" allowOverlap="1" wp14:anchorId="2C8BB50D" wp14:editId="06401FD2">
@@ -4327,7 +3603,7 @@
         <w:rPr>
           <w:rFonts w:ascii="Bosch Office Sans" w:hAnsi="Bosch Office Sans"/>
         </w:rPr>
-        <w:t>From heat maps, we can see that there are</w:t>
+        <w:t>From maps, we can see that there are</w:t>
       </w:r>
     </w:p>
     <w:p>
@@ -4503,21 +3779,7 @@
         <w:rPr>
           <w:rFonts w:ascii="Bosch Office Sans" w:hAnsi="Bosch Office Sans" w:cs="Times New Roman"/>
         </w:rPr>
-        <w:t xml:space="preserve"> too much and any </w:t>
-      </w:r>
-      <w:proofErr w:type="spellStart"/>
-      <w:r>
-        <w:rPr>
-          <w:rFonts w:ascii="Bosch Office Sans" w:hAnsi="Bosch Office Sans" w:cs="Times New Roman"/>
-        </w:rPr>
-        <w:t>turkish</w:t>
-      </w:r>
-      <w:proofErr w:type="spellEnd"/>
-      <w:r>
-        <w:rPr>
-          <w:rFonts w:ascii="Bosch Office Sans" w:hAnsi="Bosch Office Sans" w:cs="Times New Roman"/>
-        </w:rPr>
-        <w:t xml:space="preserve"> restaurant may be opened around</w:t>
+        <w:t xml:space="preserve"> too much and any turkish restaurant may be opened around</w:t>
       </w:r>
     </w:p>
     <w:p>
@@ -4700,17 +3962,7 @@
           <w:sz w:val="20"/>
           <w:szCs w:val="22"/>
         </w:rPr>
-        <w:t>heat map</w:t>
-      </w:r>
-      <w:proofErr w:type="gramStart"/>
-      <w:r>
-        <w:rPr>
-          <w:rFonts w:ascii="Bosch Office Sans" w:hAnsi="Bosch Office Sans"/>
-          <w:color w:val="auto"/>
-          <w:sz w:val="20"/>
-          <w:szCs w:val="22"/>
-        </w:rPr>
-        <w:t>.</w:t>
+        <w:t>heat map.</w:t>
       </w:r>
       <w:r>
         <w:rPr>
@@ -4721,19 +3973,13 @@
         </w:rPr>
         <w:t xml:space="preserve"> </w:t>
       </w:r>
-      <w:r>
-        <w:rPr>
-          <w:rFonts w:ascii="Bosch Office Sans" w:hAnsi="Bosch Office Sans"/>
-        </w:rPr>
-        <w:t>.</w:t>
-      </w:r>
-      <w:proofErr w:type="gramEnd"/>
-      <w:r>
-        <w:rPr>
-          <w:rFonts w:ascii="Bosch Office Sans" w:hAnsi="Bosch Office Sans"/>
-        </w:rPr>
-        <w:t xml:space="preserve"> </w:t>
-      </w:r>
+    </w:p>
+    <w:p>
+      <w:pPr>
+        <w:rPr>
+          <w:rFonts w:ascii="Bosch Office Sans" w:hAnsi="Bosch Office Sans"/>
+        </w:rPr>
+      </w:pPr>
       <w:proofErr w:type="gramStart"/>
       <w:r>
         <w:rPr>
@@ -7522,7 +6768,7 @@
     <w:lsdException w:name="Table Web 2" w:semiHidden="1" w:unhideWhenUsed="1"/>
     <w:lsdException w:name="Table Web 3" w:semiHidden="1" w:unhideWhenUsed="1"/>
     <w:lsdException w:name="Balloon Text" w:semiHidden="1" w:unhideWhenUsed="1"/>
-    <w:lsdException w:name="Table Grid" w:semiHidden="1" w:uiPriority="1" w:unhideWhenUsed="1"/>
+    <w:lsdException w:name="Table Grid" w:uiPriority="1"/>
     <w:lsdException w:name="Table Theme" w:semiHidden="1" w:unhideWhenUsed="1"/>
     <w:lsdException w:name="Placeholder Text" w:semiHidden="1"/>
     <w:lsdException w:name="No Spacing" w:uiPriority="1" w:qFormat="1"/>
@@ -9084,7 +8330,13 @@
 </file>
 
 <file path=customXml/item3.xml><?xml version="1.0" encoding="utf-8"?>
-<b:Sources xmlns:b="http://schemas.openxmlformats.org/officeDocument/2006/bibliography" SelectedStyle="\APA.XSL" StyleName="APA"/>
+<outs:outSpaceData xmlns:outs="http://schemas.microsoft.com/office/2009/outspace/metadata">
+  <outs:relatedDates/>
+  <outs:relatedDocuments/>
+  <outs:relatedPeople/>
+  <outs:propertyMetadataList/>
+  <outs:corruptMetadataWasLost/>
+</outs:outSpaceData>
 </file>
 
 <file path=customXml/item4.xml><?xml version="1.0" encoding="utf-8"?>
@@ -9094,13 +8346,7 @@
 </file>
 
 <file path=customXml/item5.xml><?xml version="1.0" encoding="utf-8"?>
-<outs:outSpaceData xmlns:outs="http://schemas.microsoft.com/office/2009/outspace/metadata">
-  <outs:relatedDates/>
-  <outs:relatedDocuments/>
-  <outs:relatedPeople/>
-  <outs:propertyMetadataList/>
-  <outs:corruptMetadataWasLost/>
-</outs:outSpaceData>
+<b:Sources xmlns:b="http://schemas.openxmlformats.org/officeDocument/2006/bibliography" SelectedStyle="\APA.XSL" StyleName="APA"/>
 </file>
 
 <file path=customXml/itemProps1.xml><?xml version="1.0" encoding="utf-8"?>
@@ -9121,9 +8367,9 @@
 </file>
 
 <file path=customXml/itemProps3.xml><?xml version="1.0" encoding="utf-8"?>
-<ds:datastoreItem xmlns:ds="http://schemas.openxmlformats.org/officeDocument/2006/customXml" ds:itemID="{7F50D737-B375-491E-A006-37799E2E2D50}">
+<ds:datastoreItem xmlns:ds="http://schemas.openxmlformats.org/officeDocument/2006/customXml" ds:itemID="{800B806B-C3C7-4EFE-A57F-81DC87A14EE1}">
   <ds:schemaRefs>
-    <ds:schemaRef ds:uri="http://schemas.openxmlformats.org/officeDocument/2006/bibliography"/>
+    <ds:schemaRef ds:uri="http://schemas.microsoft.com/office/2009/outspace/metadata"/>
   </ds:schemaRefs>
 </ds:datastoreItem>
 </file>
@@ -9138,9 +8384,9 @@
 </file>
 
 <file path=customXml/itemProps5.xml><?xml version="1.0" encoding="utf-8"?>
-<ds:datastoreItem xmlns:ds="http://schemas.openxmlformats.org/officeDocument/2006/customXml" ds:itemID="{800B806B-C3C7-4EFE-A57F-81DC87A14EE1}">
+<ds:datastoreItem xmlns:ds="http://schemas.openxmlformats.org/officeDocument/2006/customXml" ds:itemID="{7F50D737-B375-491E-A006-37799E2E2D50}">
   <ds:schemaRefs>
-    <ds:schemaRef ds:uri="http://schemas.microsoft.com/office/2009/outspace/metadata"/>
+    <ds:schemaRef ds:uri="http://schemas.openxmlformats.org/officeDocument/2006/bibliography"/>
   </ds:schemaRefs>
 </ds:datastoreItem>
 </file>
</xml_diff>